<commit_message>
updated the document content
</commit_message>
<xml_diff>
--- a/Instructions for Running the Application.docx
+++ b/Instructions for Running the Application.docx
@@ -93,14 +93,7 @@
           <w:rPr>
             <w:rStyle w:val="Hyperlink"/>
           </w:rPr>
-          <w:t xml:space="preserve">Source Code - </w:t>
-        </w:r>
-        <w:proofErr w:type="spellStart"/>
-        <w:r>
-          <w:rPr>
-            <w:rStyle w:val="Hyperlink"/>
-          </w:rPr>
-          <w:t>UserRegi</w:t>
+          <w:t>Source Code - UserRegi</w:t>
         </w:r>
         <w:r>
           <w:rPr>
@@ -114,7 +107,6 @@
           </w:rPr>
           <w:t>tration</w:t>
         </w:r>
-        <w:proofErr w:type="spellEnd"/>
       </w:hyperlink>
     </w:p>
     <w:p>
@@ -158,15 +150,7 @@
         </w:numPr>
       </w:pPr>
       <w:r>
-        <w:t>Open the command prompt and navigate to the directory containing the docker-</w:t>
-      </w:r>
-      <w:proofErr w:type="spellStart"/>
-      <w:r>
-        <w:t>compose.yaml</w:t>
-      </w:r>
-      <w:proofErr w:type="spellEnd"/>
-      <w:r>
-        <w:t xml:space="preserve"> file from the extracted source code.</w:t>
+        <w:t>Open the command prompt and navigate to the directory containing the docker-compose.yaml file from the extracted source code.</w:t>
       </w:r>
     </w:p>
     <w:p>
@@ -244,7 +228,7 @@
         </w:numPr>
       </w:pPr>
       <w:r>
-        <w:t>Open SQL Server Management Studio (SSMS) or any SQL client.</w:t>
+        <w:t>Open SQL Server Management Studio (SSMS).</w:t>
       </w:r>
     </w:p>
     <w:p>
@@ -288,16 +272,11 @@
           <w:b/>
           <w:bCs/>
         </w:rPr>
-        <w:t>User</w:t>
-      </w:r>
-      <w:r>
-        <w:t xml:space="preserve">: </w:t>
-      </w:r>
-      <w:proofErr w:type="spellStart"/>
-      <w:r>
-        <w:t>sa</w:t>
-      </w:r>
-      <w:proofErr w:type="spellEnd"/>
+        <w:t>Login</w:t>
+      </w:r>
+      <w:r>
+        <w:t>: sa</w:t>
+      </w:r>
     </w:p>
     <w:p>
       <w:pPr>
@@ -325,15 +304,7 @@
         </w:numPr>
       </w:pPr>
       <w:r>
-        <w:t xml:space="preserve">Execute the </w:t>
-      </w:r>
-      <w:proofErr w:type="spellStart"/>
-      <w:r>
-        <w:t>schema.sql</w:t>
-      </w:r>
-      <w:proofErr w:type="spellEnd"/>
-      <w:r>
-        <w:t xml:space="preserve"> script provided in the project to create the database schema.</w:t>
+        <w:t>Execute the schema.sql script provided in the project to create the database schema.</w:t>
       </w:r>
     </w:p>
     <w:p>
@@ -364,11 +335,20 @@
       </w:r>
     </w:p>
     <w:p>
-      <w:r>
+      <w:pPr>
         <w:rPr>
           <w:b/>
           <w:bCs/>
         </w:rPr>
+      </w:pPr>
+    </w:p>
+    <w:p>
+      <w:r>
+        <w:rPr>
+          <w:b/>
+          <w:bCs/>
+        </w:rPr>
+        <w:lastRenderedPageBreak/>
         <w:t>Database Service API</w:t>
       </w:r>
       <w:r>
@@ -383,7 +363,6 @@
         </w:numPr>
       </w:pPr>
       <w:r>
-        <w:lastRenderedPageBreak/>
         <w:t>URL: http://localhost:8089/api/user/TestApi</w:t>
       </w:r>
     </w:p>
@@ -520,13 +499,8 @@
       </w:r>
     </w:p>
     <w:p>
-      <w:proofErr w:type="spellStart"/>
-      <w:r>
-        <w:t>npm</w:t>
-      </w:r>
-      <w:proofErr w:type="spellEnd"/>
-      <w:r>
-        <w:t xml:space="preserve"> install</w:t>
+      <w:r>
+        <w:t>npm install</w:t>
       </w:r>
     </w:p>
     <w:p>
@@ -542,13 +516,8 @@
       </w:r>
     </w:p>
     <w:p>
-      <w:proofErr w:type="spellStart"/>
-      <w:r>
-        <w:t>npm</w:t>
-      </w:r>
-      <w:proofErr w:type="spellEnd"/>
-      <w:r>
-        <w:t xml:space="preserve"> start</w:t>
+      <w:r>
+        <w:t>npm start</w:t>
       </w:r>
     </w:p>
     <w:p>
@@ -626,6 +595,17 @@
       </w:pPr>
       <w:r>
         <w:t>Only the admin can view the list of users on the homepage.</w:t>
+      </w:r>
+    </w:p>
+    <w:p>
+      <w:pPr>
+        <w:numPr>
+          <w:ilvl w:val="0"/>
+          <w:numId w:val="7"/>
+        </w:numPr>
+      </w:pPr>
+      <w:r>
+        <w:t>Visit sql for the save records.</w:t>
       </w:r>
     </w:p>
     <w:p>

</xml_diff>